<commit_message>
counter for moves seeker has done
v 1.07
</commit_message>
<xml_diff>
--- a/H171 35 Software Development Assessment 2020.docx
+++ b/H171 35 Software Development Assessment 2020.docx
@@ -458,23 +458,7 @@
           <w:rFonts w:asciiTheme="minorHAnsi" w:eastAsiaTheme="minorEastAsia" w:hAnsiTheme="minorHAnsi" w:cstheme="minorBidi"/>
           <w:lang w:val="en-US" w:eastAsia="ja-JP"/>
         </w:rPr>
-        <w:t xml:space="preserve"> around the use of each ball, there are four positions: </w:t>
-      </w:r>
-      <w:proofErr w:type="gramStart"/>
-      <w:r>
-        <w:rPr>
-          <w:rFonts w:asciiTheme="minorHAnsi" w:eastAsiaTheme="minorEastAsia" w:hAnsiTheme="minorHAnsi" w:cstheme="minorBidi"/>
-          <w:lang w:val="en-US" w:eastAsia="ja-JP"/>
-        </w:rPr>
-        <w:t>the</w:t>
-      </w:r>
-      <w:proofErr w:type="gramEnd"/>
-      <w:r>
-        <w:rPr>
-          <w:rFonts w:asciiTheme="minorHAnsi" w:eastAsiaTheme="minorEastAsia" w:hAnsiTheme="minorHAnsi" w:cstheme="minorBidi"/>
-          <w:lang w:val="en-US" w:eastAsia="ja-JP"/>
-        </w:rPr>
-        <w:t xml:space="preserve"> Chasers and Keeper (who play with the Quaffle), the Beaters (who play with the Bludgers), and the Seekers (who play with the Golden Snitch). Each team has three Chasers, one Keeper, two Beaters, and one Seeker. Matches are played on a large oval pitch with three ring-shaped goals of different heights on each side. It is an extremely rough but very popular </w:t>
+        <w:t xml:space="preserve"> around the use of each ball, there are four positions: the Chasers and Keeper (who play with the Quaffle), the Beaters (who play with the Bludgers), and the Seekers (who play with the Golden Snitch). Each team has three Chasers, one Keeper, two Beaters, and one Seeker. Matches are played on a large oval pitch with three ring-shaped goals of different heights on each side. It is an extremely rough but very popular </w:t>
       </w:r>
       <w:hyperlink r:id="rId7" w:tooltip="Semi-contact" w:history="1">
         <w:r>
@@ -635,6 +619,8 @@
       </w:r>
       <w:r>
         <w:rPr>
+          <w:b/>
+          <w:bCs/>
           <w:sz w:val="24"/>
           <w:szCs w:val="24"/>
         </w:rPr>
@@ -642,6 +628,8 @@
       </w:r>
       <w:r>
         <w:rPr>
+          <w:b/>
+          <w:bCs/>
           <w:sz w:val="24"/>
           <w:szCs w:val="24"/>
         </w:rPr>
@@ -649,6 +637,8 @@
       </w:r>
       <w:r>
         <w:rPr>
+          <w:b/>
+          <w:bCs/>
           <w:sz w:val="24"/>
           <w:szCs w:val="24"/>
         </w:rPr>
@@ -656,6 +646,8 @@
       </w:r>
       <w:r>
         <w:rPr>
+          <w:b/>
+          <w:bCs/>
           <w:sz w:val="24"/>
           <w:szCs w:val="24"/>
         </w:rPr>
@@ -663,6 +655,8 @@
       </w:r>
       <w:r>
         <w:rPr>
+          <w:b/>
+          <w:bCs/>
           <w:sz w:val="24"/>
           <w:szCs w:val="24"/>
         </w:rPr>
@@ -712,6 +706,8 @@
           <w:szCs w:val="24"/>
         </w:rPr>
       </w:pPr>
+      <w:bookmarkStart w:id="0" w:name="_GoBack"/>
+      <w:bookmarkEnd w:id="0"/>
     </w:p>
     <w:p>
       <w:pPr>
@@ -827,23 +823,7 @@
           <w:sz w:val="24"/>
           <w:szCs w:val="24"/>
         </w:rPr>
-        <w:t xml:space="preserve">You are required to implement the program in an </w:t>
-      </w:r>
-      <w:proofErr w:type="gramStart"/>
-      <w:r>
-        <w:rPr>
-          <w:sz w:val="24"/>
-          <w:szCs w:val="24"/>
-        </w:rPr>
-        <w:t>object oriented</w:t>
-      </w:r>
-      <w:proofErr w:type="gramEnd"/>
-      <w:r>
-        <w:rPr>
-          <w:sz w:val="24"/>
-          <w:szCs w:val="24"/>
-        </w:rPr>
-        <w:t xml:space="preserve"> manner. The solution must demonstrate each of the following:</w:t>
+        <w:t>You are required to implement the program in an object oriented manner. The solution must demonstrate each of the following:</w:t>
       </w:r>
     </w:p>
     <w:p>
@@ -1441,8 +1421,6 @@
       <w:pPr>
         <w:pStyle w:val="Heading1"/>
       </w:pPr>
-      <w:bookmarkStart w:id="0" w:name="_GoBack"/>
-      <w:bookmarkEnd w:id="0"/>
       <w:r>
         <w:lastRenderedPageBreak/>
         <w:t>Stage 2 —Testing</w:t>
@@ -2096,6 +2074,7 @@
     <w:lsdException w:name="HTML Sample" w:semiHidden="1" w:unhideWhenUsed="1"/>
     <w:lsdException w:name="HTML Typewriter" w:semiHidden="1" w:unhideWhenUsed="1"/>
     <w:lsdException w:name="HTML Variable" w:semiHidden="1" w:unhideWhenUsed="1"/>
+    <w:lsdException w:name="Normal Table" w:semiHidden="1" w:unhideWhenUsed="1"/>
     <w:lsdException w:name="annotation subject" w:semiHidden="1" w:unhideWhenUsed="1"/>
     <w:lsdException w:name="No List" w:semiHidden="1" w:unhideWhenUsed="1"/>
     <w:lsdException w:name="Outline List 1" w:semiHidden="1" w:unhideWhenUsed="1"/>
@@ -2138,8 +2117,11 @@
     <w:lsdException w:name="Table Contemporary" w:semiHidden="1" w:unhideWhenUsed="1"/>
     <w:lsdException w:name="Table Elegant" w:semiHidden="1" w:unhideWhenUsed="1"/>
     <w:lsdException w:name="Table Professional" w:semiHidden="1" w:unhideWhenUsed="1"/>
+    <w:lsdException w:name="Table Subtle 1" w:semiHidden="1" w:unhideWhenUsed="1"/>
     <w:lsdException w:name="Table Subtle 2" w:semiHidden="1" w:unhideWhenUsed="1"/>
     <w:lsdException w:name="Table Web 1" w:semiHidden="1" w:unhideWhenUsed="1"/>
+    <w:lsdException w:name="Table Web 2" w:semiHidden="1" w:unhideWhenUsed="1"/>
+    <w:lsdException w:name="Table Web 3" w:semiHidden="1" w:unhideWhenUsed="1"/>
     <w:lsdException w:name="Balloon Text" w:semiHidden="1" w:unhideWhenUsed="1"/>
     <w:lsdException w:name="Table Grid" w:uiPriority="39"/>
     <w:lsdException w:name="Table Theme" w:semiHidden="1" w:unhideWhenUsed="1"/>

</xml_diff>

<commit_message>
cleaned up the top level
v 1.10
</commit_message>
<xml_diff>
--- a/H171 35 Software Development Assessment 2020.docx
+++ b/H171 35 Software Development Assessment 2020.docx
@@ -619,8 +619,6 @@
       </w:r>
       <w:r>
         <w:rPr>
-          <w:b/>
-          <w:bCs/>
           <w:sz w:val="24"/>
           <w:szCs w:val="24"/>
         </w:rPr>
@@ -628,8 +626,6 @@
       </w:r>
       <w:r>
         <w:rPr>
-          <w:b/>
-          <w:bCs/>
           <w:sz w:val="24"/>
           <w:szCs w:val="24"/>
         </w:rPr>
@@ -637,8 +633,6 @@
       </w:r>
       <w:r>
         <w:rPr>
-          <w:b/>
-          <w:bCs/>
           <w:sz w:val="24"/>
           <w:szCs w:val="24"/>
         </w:rPr>
@@ -646,8 +640,6 @@
       </w:r>
       <w:r>
         <w:rPr>
-          <w:b/>
-          <w:bCs/>
           <w:sz w:val="24"/>
           <w:szCs w:val="24"/>
         </w:rPr>
@@ -655,8 +647,6 @@
       </w:r>
       <w:r>
         <w:rPr>
-          <w:b/>
-          <w:bCs/>
           <w:sz w:val="24"/>
           <w:szCs w:val="24"/>
         </w:rPr>
@@ -706,8 +696,6 @@
           <w:szCs w:val="24"/>
         </w:rPr>
       </w:pPr>
-      <w:bookmarkStart w:id="0" w:name="_GoBack"/>
-      <w:bookmarkEnd w:id="0"/>
     </w:p>
     <w:p>
       <w:pPr>
@@ -1011,7 +999,16 @@
           <w:sz w:val="24"/>
           <w:szCs w:val="24"/>
         </w:rPr>
-        <w:t>Program does not contain a lot of unnecessary data coupling</w:t>
+        <w:t xml:space="preserve">Program does </w:t>
+      </w:r>
+      <w:bookmarkStart w:id="0" w:name="_GoBack"/>
+      <w:bookmarkEnd w:id="0"/>
+      <w:r>
+        <w:rPr>
+          <w:sz w:val="24"/>
+          <w:szCs w:val="24"/>
+        </w:rPr>
+        <w:t>not contain a lot of unnecessary data coupling</w:t>
       </w:r>
     </w:p>
     <w:p>

</xml_diff>